<commit_message>
i have done 25 days
</commit_message>
<xml_diff>
--- a/Sailendra Prasath N.docx
+++ b/Sailendra Prasath N.docx
@@ -110,15 +110,13 @@
           <w:szCs w:val="36"/>
         </w:rPr>
         <w:br/>
-        <w:t>Kreativstorm</w:t>
-      </w:r>
-      <w:r>
-        <w:rPr>
-          <w:sz w:val="36"/>
-          <w:szCs w:val="36"/>
-        </w:rPr>
-        <w:br/>
-        <w:t xml:space="preserve">Friedrichstraße 114A, </w:t>
+      </w:r>
+      <w:r>
+        <w:rPr>
+          <w:sz w:val="36"/>
+          <w:szCs w:val="36"/>
+        </w:rPr>
+        <w:t xml:space="preserve">Software company </w:t>
       </w:r>
     </w:p>
     <w:p>
@@ -133,7 +131,7 @@
           <w:sz w:val="36"/>
           <w:szCs w:val="36"/>
         </w:rPr>
-        <w:t>10117 Berlin, Germany</w:t>
+        <w:t>in Helsinki, Finland</w:t>
       </w:r>
       <w:r>
         <w:rPr>

</xml_diff>